<commit_message>
Abstrurzssicherheit bei Fehlender Verbindung
</commit_message>
<xml_diff>
--- a/doc/Pino_Dokumentation.docx
+++ b/doc/Pino_Dokumentation.docx
@@ -860,14 +860,42 @@
           <w:sz w:val="24"/>
           <w:szCs w:val="24"/>
         </w:rPr>
-        <w:t xml:space="preserve">Die «Transportapp» ist die Umsetzung eines Kunden-Auftrags. Anhand des «Gesprächs» mit Hans Kunde sind User Stories entstanden mit den gewünschten Funktionen. Die Abnahmekriterien mit Priorität 1 und 2 müssen im Programm vorhanden sein. Der Rest sind nice-to-have. </w:t>
-      </w:r>
-      <w:r>
-        <w:rPr>
-          <w:sz w:val="24"/>
-          <w:szCs w:val="24"/>
-        </w:rPr>
-        <w:t xml:space="preserve">Aus den User Stories ergab sich ein Mockup design mit den meisten Funktionen. Das design hat sich nicht bis zum Ende bewahrt, da ich während dem Programmieren einige Anpassungen vorgenommen habe. </w:t>
+        <w:t>Die «Transportapp» ist die Umsetzung eines Kunden-Auftrags</w:t>
+      </w:r>
+      <w:r>
+        <w:rPr>
+          <w:sz w:val="24"/>
+          <w:szCs w:val="24"/>
+        </w:rPr>
+        <w:t xml:space="preserve">. </w:t>
+      </w:r>
+      <w:r>
+        <w:rPr>
+          <w:sz w:val="24"/>
+          <w:szCs w:val="24"/>
+        </w:rPr>
+        <w:t xml:space="preserve">Anhand des «Gesprächs» mit Hans Kunde sind User Stories entstanden mit den gewünschten Funktionen. Die Abnahmekriterien mit Priorität 1 und 2 müssen im Programm vorhanden sein. Der Rest sind nice-to-have. </w:t>
+      </w:r>
+      <w:r>
+        <w:rPr>
+          <w:sz w:val="24"/>
+          <w:szCs w:val="24"/>
+        </w:rPr>
+        <w:t xml:space="preserve">Aus den User Stories ergab sich ein Mockup design mit den meisten Funktionen. Das </w:t>
+      </w:r>
+      <w:r>
+        <w:rPr>
+          <w:sz w:val="24"/>
+          <w:szCs w:val="24"/>
+        </w:rPr>
+        <w:t>Design</w:t>
+      </w:r>
+      <w:r>
+        <w:rPr>
+          <w:sz w:val="24"/>
+          <w:szCs w:val="24"/>
+        </w:rPr>
+        <w:t xml:space="preserve"> hat sich nicht bis zum Ende bewahrt, da ich während dem Programmieren einige Anpassungen vorgenommen habe. </w:t>
       </w:r>
     </w:p>
     <w:p>
@@ -2549,17 +2577,1547 @@
     <w:p>
       <w:pPr>
         <w:pStyle w:val="berschrift2"/>
+        <w:pBdr>
+          <w:bottom w:val="dotted" w:sz="4" w:space="1" w:color="auto"/>
+        </w:pBdr>
       </w:pPr>
       <w:bookmarkStart w:id="6" w:name="_Toc69465515"/>
       <w:r>
-        <w:t>Testfälle</w:t>
+        <w:t>Test</w:t>
       </w:r>
       <w:bookmarkEnd w:id="6"/>
+      <w:r>
+        <w:t>plan</w:t>
+      </w:r>
     </w:p>
     <w:p/>
+    <w:tbl>
+      <w:tblPr>
+        <w:tblStyle w:val="Tabellenraster"/>
+        <w:tblW w:w="0" w:type="auto"/>
+        <w:tblLayout w:type="fixed"/>
+        <w:tblLook w:val="04A0" w:firstRow="1" w:lastRow="0" w:firstColumn="1" w:lastColumn="0" w:noHBand="0" w:noVBand="1"/>
+      </w:tblPr>
+      <w:tblGrid>
+        <w:gridCol w:w="871"/>
+        <w:gridCol w:w="2096"/>
+        <w:gridCol w:w="4035"/>
+        <w:gridCol w:w="1210"/>
+        <w:gridCol w:w="840"/>
+      </w:tblGrid>
+      <w:tr>
+        <w:tc>
+          <w:tcPr>
+            <w:tcW w:w="871" w:type="dxa"/>
+            <w:tcBorders>
+              <w:top w:val="single" w:sz="8" w:space="0" w:color="auto"/>
+              <w:left w:val="single" w:sz="8" w:space="0" w:color="auto"/>
+              <w:bottom w:val="single" w:sz="8" w:space="0" w:color="auto"/>
+              <w:right w:val="single" w:sz="8" w:space="0" w:color="auto"/>
+            </w:tcBorders>
+          </w:tcPr>
+          <w:p>
+            <w:pPr>
+              <w:rPr>
+                <w:b/>
+                <w:bCs/>
+                <w:sz w:val="24"/>
+                <w:szCs w:val="24"/>
+              </w:rPr>
+            </w:pPr>
+            <w:r>
+              <w:rPr>
+                <w:b/>
+                <w:bCs/>
+                <w:sz w:val="24"/>
+                <w:szCs w:val="24"/>
+              </w:rPr>
+              <w:t>Schritt</w:t>
+            </w:r>
+          </w:p>
+        </w:tc>
+        <w:tc>
+          <w:tcPr>
+            <w:tcW w:w="2096" w:type="dxa"/>
+            <w:tcBorders>
+              <w:top w:val="single" w:sz="8" w:space="0" w:color="auto"/>
+              <w:left w:val="single" w:sz="8" w:space="0" w:color="auto"/>
+              <w:bottom w:val="single" w:sz="8" w:space="0" w:color="auto"/>
+              <w:right w:val="single" w:sz="8" w:space="0" w:color="auto"/>
+            </w:tcBorders>
+          </w:tcPr>
+          <w:p>
+            <w:pPr>
+              <w:rPr>
+                <w:b/>
+                <w:bCs/>
+                <w:sz w:val="24"/>
+                <w:szCs w:val="24"/>
+              </w:rPr>
+            </w:pPr>
+            <w:r>
+              <w:rPr>
+                <w:b/>
+                <w:bCs/>
+                <w:sz w:val="24"/>
+                <w:szCs w:val="24"/>
+              </w:rPr>
+              <w:t>Aktivität</w:t>
+            </w:r>
+          </w:p>
+        </w:tc>
+        <w:tc>
+          <w:tcPr>
+            <w:tcW w:w="4035" w:type="dxa"/>
+            <w:tcBorders>
+              <w:top w:val="single" w:sz="8" w:space="0" w:color="auto"/>
+              <w:left w:val="single" w:sz="8" w:space="0" w:color="auto"/>
+              <w:bottom w:val="single" w:sz="8" w:space="0" w:color="auto"/>
+              <w:right w:val="single" w:sz="8" w:space="0" w:color="auto"/>
+            </w:tcBorders>
+          </w:tcPr>
+          <w:p>
+            <w:pPr>
+              <w:rPr>
+                <w:b/>
+                <w:bCs/>
+                <w:sz w:val="24"/>
+                <w:szCs w:val="24"/>
+              </w:rPr>
+            </w:pPr>
+            <w:r>
+              <w:rPr>
+                <w:b/>
+                <w:bCs/>
+                <w:sz w:val="24"/>
+                <w:szCs w:val="24"/>
+              </w:rPr>
+              <w:t>Erwartets Resultat</w:t>
+            </w:r>
+          </w:p>
+        </w:tc>
+        <w:tc>
+          <w:tcPr>
+            <w:tcW w:w="1210" w:type="dxa"/>
+            <w:tcBorders>
+              <w:top w:val="single" w:sz="8" w:space="0" w:color="auto"/>
+              <w:left w:val="single" w:sz="8" w:space="0" w:color="auto"/>
+              <w:bottom w:val="single" w:sz="8" w:space="0" w:color="auto"/>
+              <w:right w:val="single" w:sz="8" w:space="0" w:color="auto"/>
+            </w:tcBorders>
+          </w:tcPr>
+          <w:p>
+            <w:pPr>
+              <w:rPr>
+                <w:b/>
+                <w:bCs/>
+                <w:sz w:val="24"/>
+                <w:szCs w:val="24"/>
+              </w:rPr>
+            </w:pPr>
+            <w:r>
+              <w:rPr>
+                <w:b/>
+                <w:bCs/>
+                <w:sz w:val="24"/>
+                <w:szCs w:val="24"/>
+              </w:rPr>
+              <w:t>Abw. Resultat</w:t>
+            </w:r>
+          </w:p>
+        </w:tc>
+        <w:tc>
+          <w:tcPr>
+            <w:tcW w:w="840" w:type="dxa"/>
+            <w:tcBorders>
+              <w:top w:val="single" w:sz="8" w:space="0" w:color="auto"/>
+              <w:left w:val="single" w:sz="8" w:space="0" w:color="auto"/>
+              <w:bottom w:val="single" w:sz="8" w:space="0" w:color="auto"/>
+              <w:right w:val="single" w:sz="8" w:space="0" w:color="auto"/>
+            </w:tcBorders>
+          </w:tcPr>
+          <w:p>
+            <w:pPr>
+              <w:rPr>
+                <w:b/>
+                <w:bCs/>
+                <w:sz w:val="24"/>
+                <w:szCs w:val="24"/>
+              </w:rPr>
+            </w:pPr>
+            <w:r>
+              <w:rPr>
+                <w:b/>
+                <w:bCs/>
+                <w:sz w:val="24"/>
+                <w:szCs w:val="24"/>
+              </w:rPr>
+              <w:t>Erfüllt?</w:t>
+            </w:r>
+          </w:p>
+        </w:tc>
+      </w:tr>
+      <w:tr>
+        <w:tc>
+          <w:tcPr>
+            <w:tcW w:w="871" w:type="dxa"/>
+            <w:tcBorders>
+              <w:top w:val="single" w:sz="8" w:space="0" w:color="auto"/>
+            </w:tcBorders>
+          </w:tcPr>
+          <w:p>
+            <w:r>
+              <w:t>1</w:t>
+            </w:r>
+          </w:p>
+        </w:tc>
+        <w:tc>
+          <w:tcPr>
+            <w:tcW w:w="2096" w:type="dxa"/>
+            <w:tcBorders>
+              <w:top w:val="single" w:sz="8" w:space="0" w:color="auto"/>
+            </w:tcBorders>
+          </w:tcPr>
+          <w:p>
+            <w:pPr>
+              <w:tabs>
+                <w:tab w:val="left" w:pos="1200"/>
+              </w:tabs>
+            </w:pPr>
+            <w:r>
+              <w:t>Den Tab «Abfahrtstafel» klicken (oben links)</w:t>
+            </w:r>
+          </w:p>
+        </w:tc>
+        <w:tc>
+          <w:tcPr>
+            <w:tcW w:w="4035" w:type="dxa"/>
+            <w:tcBorders>
+              <w:top w:val="single" w:sz="8" w:space="0" w:color="auto"/>
+            </w:tcBorders>
+          </w:tcPr>
+          <w:p>
+            <w:r>
+              <w:t xml:space="preserve">Die Ansicht ändert sich </w:t>
+            </w:r>
+            <w:r>
+              <w:t>zum Abfahrtsplan. Oben links steht «Abfahrten»</w:t>
+            </w:r>
+          </w:p>
+        </w:tc>
+        <w:tc>
+          <w:tcPr>
+            <w:tcW w:w="1210" w:type="dxa"/>
+            <w:tcBorders>
+              <w:top w:val="single" w:sz="8" w:space="0" w:color="auto"/>
+            </w:tcBorders>
+          </w:tcPr>
+          <w:p/>
+        </w:tc>
+        <w:tc>
+          <w:tcPr>
+            <w:tcW w:w="840" w:type="dxa"/>
+            <w:tcBorders>
+              <w:top w:val="single" w:sz="8" w:space="0" w:color="auto"/>
+            </w:tcBorders>
+          </w:tcPr>
+          <w:p/>
+        </w:tc>
+      </w:tr>
+      <w:tr>
+        <w:tc>
+          <w:tcPr>
+            <w:tcW w:w="871" w:type="dxa"/>
+          </w:tcPr>
+          <w:p>
+            <w:r>
+              <w:t>2</w:t>
+            </w:r>
+          </w:p>
+        </w:tc>
+        <w:tc>
+          <w:tcPr>
+            <w:tcW w:w="2096" w:type="dxa"/>
+          </w:tcPr>
+          <w:p>
+            <w:pPr>
+              <w:tabs>
+                <w:tab w:val="left" w:pos="1131"/>
+              </w:tabs>
+            </w:pPr>
+            <w:r>
+              <w:t>Den Tab «</w:t>
+            </w:r>
+            <w:r>
+              <w:t>Verbindungssuche</w:t>
+            </w:r>
+            <w:r>
+              <w:t>» klicken (oben links)</w:t>
+            </w:r>
+          </w:p>
+        </w:tc>
+        <w:tc>
+          <w:tcPr>
+            <w:tcW w:w="4035" w:type="dxa"/>
+          </w:tcPr>
+          <w:p>
+            <w:r>
+              <w:t>Die Ansicht ändert sich zum Abfahrtsplan. Oben links steht «</w:t>
+            </w:r>
+            <w:r>
+              <w:t>Verbindungen Suchen</w:t>
+            </w:r>
+            <w:r>
+              <w:t>»</w:t>
+            </w:r>
+          </w:p>
+        </w:tc>
+        <w:tc>
+          <w:tcPr>
+            <w:tcW w:w="1210" w:type="dxa"/>
+          </w:tcPr>
+          <w:p/>
+        </w:tc>
+        <w:tc>
+          <w:tcPr>
+            <w:tcW w:w="840" w:type="dxa"/>
+          </w:tcPr>
+          <w:p/>
+        </w:tc>
+      </w:tr>
+      <w:tr>
+        <w:tc>
+          <w:tcPr>
+            <w:tcW w:w="871" w:type="dxa"/>
+          </w:tcPr>
+          <w:p>
+            <w:r>
+              <w:t>3</w:t>
+            </w:r>
+          </w:p>
+        </w:tc>
+        <w:tc>
+          <w:tcPr>
+            <w:tcW w:w="2096" w:type="dxa"/>
+          </w:tcPr>
+          <w:p>
+            <w:pPr>
+              <w:tabs>
+                <w:tab w:val="left" w:pos="1131"/>
+              </w:tabs>
+            </w:pPr>
+            <w:r>
+              <w:t>«Hilfe?» Button klicken, und mit der Maus drauf bleiben</w:t>
+            </w:r>
+          </w:p>
+        </w:tc>
+        <w:tc>
+          <w:tcPr>
+            <w:tcW w:w="4035" w:type="dxa"/>
+          </w:tcPr>
+          <w:p>
+            <w:r>
+              <w:t xml:space="preserve">Es erscheint eine Sprechblase, die eine Information beinhaltet </w:t>
+            </w:r>
+          </w:p>
+        </w:tc>
+        <w:tc>
+          <w:tcPr>
+            <w:tcW w:w="1210" w:type="dxa"/>
+          </w:tcPr>
+          <w:p/>
+        </w:tc>
+        <w:tc>
+          <w:tcPr>
+            <w:tcW w:w="840" w:type="dxa"/>
+          </w:tcPr>
+          <w:p/>
+        </w:tc>
+      </w:tr>
+      <w:tr>
+        <w:tc>
+          <w:tcPr>
+            <w:tcW w:w="871" w:type="dxa"/>
+          </w:tcPr>
+          <w:p>
+            <w:r>
+              <w:t>4</w:t>
+            </w:r>
+          </w:p>
+        </w:tc>
+        <w:tc>
+          <w:tcPr>
+            <w:tcW w:w="2096" w:type="dxa"/>
+          </w:tcPr>
+          <w:p>
+            <w:pPr>
+              <w:tabs>
+                <w:tab w:val="left" w:pos="1131"/>
+              </w:tabs>
+            </w:pPr>
+            <w:r>
+              <w:t>Maus auf «</w:t>
+            </w:r>
+            <w:r>
+              <w:rPr>
+                <w:rFonts w:ascii="Cambria Math" w:hAnsi="Cambria Math" w:cs="Cambria Math"/>
+              </w:rPr>
+              <w:t>⇄</w:t>
+            </w:r>
+            <w:r>
+              <w:t>» bewegen</w:t>
+            </w:r>
+          </w:p>
+        </w:tc>
+        <w:tc>
+          <w:tcPr>
+            <w:tcW w:w="4035" w:type="dxa"/>
+          </w:tcPr>
+          <w:p>
+            <w:r>
+              <w:t>Es erscheint eine Sprechblase</w:t>
+            </w:r>
+            <w:r>
+              <w:t>, die eine Beschreibung der Funktion (des Buttons) gibt</w:t>
+            </w:r>
+          </w:p>
+        </w:tc>
+        <w:tc>
+          <w:tcPr>
+            <w:tcW w:w="1210" w:type="dxa"/>
+          </w:tcPr>
+          <w:p/>
+        </w:tc>
+        <w:tc>
+          <w:tcPr>
+            <w:tcW w:w="840" w:type="dxa"/>
+          </w:tcPr>
+          <w:p/>
+        </w:tc>
+      </w:tr>
+      <w:tr>
+        <w:tc>
+          <w:tcPr>
+            <w:tcW w:w="871" w:type="dxa"/>
+          </w:tcPr>
+          <w:p>
+            <w:r>
+              <w:t>5</w:t>
+            </w:r>
+          </w:p>
+        </w:tc>
+        <w:tc>
+          <w:tcPr>
+            <w:tcW w:w="2096" w:type="dxa"/>
+          </w:tcPr>
+          <w:p>
+            <w:pPr>
+              <w:tabs>
+                <w:tab w:val="left" w:pos="1131"/>
+              </w:tabs>
+            </w:pPr>
+            <w:r>
+              <w:t>Maus auf «</w:t>
+            </w:r>
+            <w:r>
+              <w:rPr>
+                <w:rFonts w:ascii="Cambria Math" w:hAnsi="Cambria Math" w:cs="Cambria Math"/>
+              </w:rPr>
+              <w:t>⨯</w:t>
+            </w:r>
+            <w:r>
+              <w:t>» bewegen</w:t>
+            </w:r>
+          </w:p>
+        </w:tc>
+        <w:tc>
+          <w:tcPr>
+            <w:tcW w:w="4035" w:type="dxa"/>
+          </w:tcPr>
+          <w:p>
+            <w:pPr>
+              <w:rPr>
+                <w:b/>
+                <w:bCs/>
+              </w:rPr>
+            </w:pPr>
+            <w:r>
+              <w:rPr>
+                <w:b/>
+                <w:bCs/>
+                <w:color w:val="000000" w:themeColor="text1"/>
+              </w:rPr>
+              <w:sym w:font="Symbol" w:char="F0AD"/>
+            </w:r>
+            <w:r>
+              <w:rPr>
+                <w:b/>
+                <w:bCs/>
+                <w:color w:val="000000" w:themeColor="text1"/>
+              </w:rPr>
+              <w:sym w:font="Symbol" w:char="F0AD"/>
+            </w:r>
+          </w:p>
+        </w:tc>
+        <w:tc>
+          <w:tcPr>
+            <w:tcW w:w="1210" w:type="dxa"/>
+          </w:tcPr>
+          <w:p/>
+        </w:tc>
+        <w:tc>
+          <w:tcPr>
+            <w:tcW w:w="840" w:type="dxa"/>
+          </w:tcPr>
+          <w:p/>
+        </w:tc>
+      </w:tr>
+      <w:tr>
+        <w:tc>
+          <w:tcPr>
+            <w:tcW w:w="871" w:type="dxa"/>
+          </w:tcPr>
+          <w:p>
+            <w:r>
+              <w:t>6</w:t>
+            </w:r>
+          </w:p>
+        </w:tc>
+        <w:tc>
+          <w:tcPr>
+            <w:tcW w:w="2096" w:type="dxa"/>
+          </w:tcPr>
+          <w:p>
+            <w:pPr>
+              <w:tabs>
+                <w:tab w:val="left" w:pos="1131"/>
+              </w:tabs>
+            </w:pPr>
+            <w:r>
+              <w:t xml:space="preserve">Maus auf die Tab Leiste bewegen </w:t>
+            </w:r>
+          </w:p>
+        </w:tc>
+        <w:tc>
+          <w:tcPr>
+            <w:tcW w:w="4035" w:type="dxa"/>
+          </w:tcPr>
+          <w:p>
+            <w:r>
+              <w:rPr>
+                <w:b/>
+                <w:bCs/>
+                <w:color w:val="000000" w:themeColor="text1"/>
+              </w:rPr>
+              <w:sym w:font="Symbol" w:char="F0AD"/>
+            </w:r>
+            <w:r>
+              <w:rPr>
+                <w:b/>
+                <w:bCs/>
+                <w:color w:val="000000" w:themeColor="text1"/>
+              </w:rPr>
+              <w:sym w:font="Symbol" w:char="F0AD"/>
+            </w:r>
+          </w:p>
+        </w:tc>
+        <w:tc>
+          <w:tcPr>
+            <w:tcW w:w="1210" w:type="dxa"/>
+          </w:tcPr>
+          <w:p/>
+        </w:tc>
+        <w:tc>
+          <w:tcPr>
+            <w:tcW w:w="840" w:type="dxa"/>
+          </w:tcPr>
+          <w:p/>
+        </w:tc>
+      </w:tr>
+      <w:tr>
+        <w:tc>
+          <w:tcPr>
+            <w:tcW w:w="871" w:type="dxa"/>
+          </w:tcPr>
+          <w:p>
+            <w:r>
+              <w:t>7</w:t>
+            </w:r>
+          </w:p>
+        </w:tc>
+        <w:tc>
+          <w:tcPr>
+            <w:tcW w:w="2096" w:type="dxa"/>
+          </w:tcPr>
+          <w:p>
+            <w:pPr>
+              <w:tabs>
+                <w:tab w:val="left" w:pos="1131"/>
+              </w:tabs>
+            </w:pPr>
+            <w:r>
+              <w:t>Maus auf «Suchen» bewegen</w:t>
+            </w:r>
+          </w:p>
+        </w:tc>
+        <w:tc>
+          <w:tcPr>
+            <w:tcW w:w="4035" w:type="dxa"/>
+          </w:tcPr>
+          <w:p>
+            <w:r>
+              <w:rPr>
+                <w:b/>
+                <w:bCs/>
+                <w:color w:val="000000" w:themeColor="text1"/>
+              </w:rPr>
+              <w:sym w:font="Symbol" w:char="F0AD"/>
+            </w:r>
+            <w:r>
+              <w:rPr>
+                <w:b/>
+                <w:bCs/>
+                <w:color w:val="000000" w:themeColor="text1"/>
+              </w:rPr>
+              <w:sym w:font="Symbol" w:char="F0AD"/>
+            </w:r>
+          </w:p>
+        </w:tc>
+        <w:tc>
+          <w:tcPr>
+            <w:tcW w:w="1210" w:type="dxa"/>
+          </w:tcPr>
+          <w:p/>
+        </w:tc>
+        <w:tc>
+          <w:tcPr>
+            <w:tcW w:w="840" w:type="dxa"/>
+          </w:tcPr>
+          <w:p/>
+        </w:tc>
+      </w:tr>
+      <w:tr>
+        <w:tc>
+          <w:tcPr>
+            <w:tcW w:w="871" w:type="dxa"/>
+          </w:tcPr>
+          <w:p>
+            <w:r>
+              <w:t>8</w:t>
+            </w:r>
+          </w:p>
+        </w:tc>
+        <w:tc>
+          <w:tcPr>
+            <w:tcW w:w="2096" w:type="dxa"/>
+          </w:tcPr>
+          <w:p>
+            <w:pPr>
+              <w:tabs>
+                <w:tab w:val="left" w:pos="1131"/>
+              </w:tabs>
+            </w:pPr>
+            <w:r>
+              <w:t>In das «Abfahrtsort»</w:t>
+            </w:r>
+            <w:r>
+              <w:t xml:space="preserve"> Feld «Lu» eintippen</w:t>
+            </w:r>
+          </w:p>
+        </w:tc>
+        <w:tc>
+          <w:tcPr>
+            <w:tcW w:w="4035" w:type="dxa"/>
+          </w:tcPr>
+          <w:p>
+            <w:r>
+              <w:t>In der List box unten dran werden «Luzern»,</w:t>
+            </w:r>
+          </w:p>
+          <w:p>
+            <w:r>
+              <w:t>«</w:t>
+            </w:r>
+            <w:r>
+              <w:t>Luzern</w:t>
+            </w:r>
+            <w:r>
+              <w:t>, Bahnhof», «</w:t>
+            </w:r>
+            <w:r>
+              <w:t>Lu</w:t>
+            </w:r>
+            <w:r>
+              <w:t>gano» vorgeschlagen</w:t>
+            </w:r>
+          </w:p>
+        </w:tc>
+        <w:tc>
+          <w:tcPr>
+            <w:tcW w:w="1210" w:type="dxa"/>
+          </w:tcPr>
+          <w:p/>
+        </w:tc>
+        <w:tc>
+          <w:tcPr>
+            <w:tcW w:w="840" w:type="dxa"/>
+          </w:tcPr>
+          <w:p/>
+        </w:tc>
+      </w:tr>
+      <w:tr>
+        <w:tc>
+          <w:tcPr>
+            <w:tcW w:w="871" w:type="dxa"/>
+          </w:tcPr>
+          <w:p>
+            <w:r>
+              <w:t>9</w:t>
+            </w:r>
+          </w:p>
+        </w:tc>
+        <w:tc>
+          <w:tcPr>
+            <w:tcW w:w="2096" w:type="dxa"/>
+          </w:tcPr>
+          <w:p>
+            <w:pPr>
+              <w:tabs>
+                <w:tab w:val="left" w:pos="1131"/>
+              </w:tabs>
+            </w:pPr>
+            <w:r>
+              <w:t>In das «</w:t>
+            </w:r>
+            <w:r>
+              <w:t>Zielort</w:t>
+            </w:r>
+            <w:r>
+              <w:t>» Feld «Lu» eintippen</w:t>
+            </w:r>
+          </w:p>
+        </w:tc>
+        <w:tc>
+          <w:tcPr>
+            <w:tcW w:w="4035" w:type="dxa"/>
+          </w:tcPr>
+          <w:p>
+            <w:r>
+              <w:rPr>
+                <w:b/>
+                <w:bCs/>
+                <w:color w:val="000000" w:themeColor="text1"/>
+              </w:rPr>
+              <w:sym w:font="Symbol" w:char="F0AD"/>
+            </w:r>
+            <w:r>
+              <w:rPr>
+                <w:b/>
+                <w:bCs/>
+                <w:color w:val="000000" w:themeColor="text1"/>
+              </w:rPr>
+              <w:sym w:font="Symbol" w:char="F0AD"/>
+            </w:r>
+          </w:p>
+        </w:tc>
+        <w:tc>
+          <w:tcPr>
+            <w:tcW w:w="1210" w:type="dxa"/>
+          </w:tcPr>
+          <w:p/>
+        </w:tc>
+        <w:tc>
+          <w:tcPr>
+            <w:tcW w:w="840" w:type="dxa"/>
+          </w:tcPr>
+          <w:p/>
+        </w:tc>
+      </w:tr>
+      <w:tr>
+        <w:tc>
+          <w:tcPr>
+            <w:tcW w:w="871" w:type="dxa"/>
+          </w:tcPr>
+          <w:p>
+            <w:r>
+              <w:t>10</w:t>
+            </w:r>
+          </w:p>
+        </w:tc>
+        <w:tc>
+          <w:tcPr>
+            <w:tcW w:w="2096" w:type="dxa"/>
+          </w:tcPr>
+          <w:p>
+            <w:pPr>
+              <w:tabs>
+                <w:tab w:val="left" w:pos="1131"/>
+              </w:tabs>
+            </w:pPr>
+            <w:r>
+              <w:t xml:space="preserve">Im linken Vorschlag Feld «Lugano» klicken </w:t>
+            </w:r>
+          </w:p>
+        </w:tc>
+        <w:tc>
+          <w:tcPr>
+            <w:tcW w:w="4035" w:type="dxa"/>
+          </w:tcPr>
+          <w:p>
+            <w:r>
+              <w:t>Die Vorschläge verschwinden wieder, und in der Suchleiste steht «Lugano»</w:t>
+            </w:r>
+          </w:p>
+        </w:tc>
+        <w:tc>
+          <w:tcPr>
+            <w:tcW w:w="1210" w:type="dxa"/>
+          </w:tcPr>
+          <w:p/>
+        </w:tc>
+        <w:tc>
+          <w:tcPr>
+            <w:tcW w:w="840" w:type="dxa"/>
+          </w:tcPr>
+          <w:p/>
+        </w:tc>
+      </w:tr>
+      <w:tr>
+        <w:tc>
+          <w:tcPr>
+            <w:tcW w:w="871" w:type="dxa"/>
+          </w:tcPr>
+          <w:p>
+            <w:r>
+              <w:t>11</w:t>
+            </w:r>
+          </w:p>
+        </w:tc>
+        <w:tc>
+          <w:tcPr>
+            <w:tcW w:w="2096" w:type="dxa"/>
+          </w:tcPr>
+          <w:p>
+            <w:pPr>
+              <w:tabs>
+                <w:tab w:val="left" w:pos="1131"/>
+              </w:tabs>
+            </w:pPr>
+            <w:r>
+              <w:t xml:space="preserve">Im </w:t>
+            </w:r>
+            <w:r>
+              <w:t>rechten</w:t>
+            </w:r>
+            <w:r>
+              <w:t xml:space="preserve"> Vorschlag Feld «L</w:t>
+            </w:r>
+            <w:r>
+              <w:t>uzern, Bahnhof</w:t>
+            </w:r>
+            <w:r>
+              <w:t xml:space="preserve">» klicken </w:t>
+            </w:r>
+          </w:p>
+        </w:tc>
+        <w:tc>
+          <w:tcPr>
+            <w:tcW w:w="4035" w:type="dxa"/>
+          </w:tcPr>
+          <w:p>
+            <w:r>
+              <w:t>Die Vorschläge verschwinden wieder, und in der Suchleiste steht «Luzern, Bahnhof»</w:t>
+            </w:r>
+          </w:p>
+        </w:tc>
+        <w:tc>
+          <w:tcPr>
+            <w:tcW w:w="1210" w:type="dxa"/>
+          </w:tcPr>
+          <w:p/>
+        </w:tc>
+        <w:tc>
+          <w:tcPr>
+            <w:tcW w:w="840" w:type="dxa"/>
+          </w:tcPr>
+          <w:p/>
+        </w:tc>
+      </w:tr>
+      <w:tr>
+        <w:tc>
+          <w:tcPr>
+            <w:tcW w:w="871" w:type="dxa"/>
+          </w:tcPr>
+          <w:p>
+            <w:r>
+              <w:t>12</w:t>
+            </w:r>
+          </w:p>
+        </w:tc>
+        <w:tc>
+          <w:tcPr>
+            <w:tcW w:w="2096" w:type="dxa"/>
+          </w:tcPr>
+          <w:p>
+            <w:pPr>
+              <w:tabs>
+                <w:tab w:val="left" w:pos="1131"/>
+              </w:tabs>
+            </w:pPr>
+            <w:r>
+              <w:t>Den «</w:t>
+            </w:r>
+            <w:r>
+              <w:rPr>
+                <w:rFonts w:ascii="Cambria Math" w:hAnsi="Cambria Math" w:cs="Cambria Math"/>
+              </w:rPr>
+              <w:t>⇄</w:t>
+            </w:r>
+            <w:r>
+              <w:t>» Button klicken</w:t>
+            </w:r>
+          </w:p>
+        </w:tc>
+        <w:tc>
+          <w:tcPr>
+            <w:tcW w:w="4035" w:type="dxa"/>
+          </w:tcPr>
+          <w:p>
+            <w:r>
+              <w:t>«Lugano» und «</w:t>
+            </w:r>
+            <w:r>
+              <w:t>Luzern, Bahnhof</w:t>
+            </w:r>
+            <w:r>
+              <w:t>» werden getauscht</w:t>
+            </w:r>
+          </w:p>
+        </w:tc>
+        <w:tc>
+          <w:tcPr>
+            <w:tcW w:w="1210" w:type="dxa"/>
+          </w:tcPr>
+          <w:p/>
+        </w:tc>
+        <w:tc>
+          <w:tcPr>
+            <w:tcW w:w="840" w:type="dxa"/>
+          </w:tcPr>
+          <w:p/>
+        </w:tc>
+      </w:tr>
+      <w:tr>
+        <w:tc>
+          <w:tcPr>
+            <w:tcW w:w="871" w:type="dxa"/>
+          </w:tcPr>
+          <w:p>
+            <w:r>
+              <w:t>13</w:t>
+            </w:r>
+          </w:p>
+        </w:tc>
+        <w:tc>
+          <w:tcPr>
+            <w:tcW w:w="2096" w:type="dxa"/>
+          </w:tcPr>
+          <w:p>
+            <w:pPr>
+              <w:tabs>
+                <w:tab w:val="left" w:pos="1131"/>
+              </w:tabs>
+            </w:pPr>
+            <w:r>
+              <w:t>Den «Suchen» Button klicken</w:t>
+            </w:r>
+          </w:p>
+        </w:tc>
+        <w:tc>
+          <w:tcPr>
+            <w:tcW w:w="4035" w:type="dxa"/>
+          </w:tcPr>
+          <w:p>
+            <w:r>
+              <w:t>In der unteren Tabelle kommen 4 Datensätze</w:t>
+            </w:r>
+            <w:r>
+              <w:rPr>
+                <w:noProof/>
+              </w:rPr>
+              <w:t xml:space="preserve"> (Uhrzeiten müssen nicht übereinstimmen)</w:t>
+            </w:r>
+            <w:r>
+              <w:drawing>
+                <wp:inline distT="0" distB="0" distL="0" distR="0" wp14:anchorId="40E8F765" wp14:editId="15C602CB">
+                  <wp:extent cx="2407920" cy="680974"/>
+                  <wp:effectExtent l="0" t="0" r="0" b="5080"/>
+                  <wp:docPr id="4" name="Grafik 4"/>
+                  <wp:cNvGraphicFramePr>
+                    <a:graphicFrameLocks xmlns:a="http://schemas.openxmlformats.org/drawingml/2006/main" noChangeAspect="1"/>
+                  </wp:cNvGraphicFramePr>
+                  <a:graphic xmlns:a="http://schemas.openxmlformats.org/drawingml/2006/main">
+                    <a:graphicData uri="http://schemas.openxmlformats.org/drawingml/2006/picture">
+                      <pic:pic xmlns:pic="http://schemas.openxmlformats.org/drawingml/2006/picture">
+                        <pic:nvPicPr>
+                          <pic:cNvPr id="1" name=""/>
+                          <pic:cNvPicPr/>
+                        </pic:nvPicPr>
+                        <pic:blipFill>
+                          <a:blip r:embed="rId9"/>
+                          <a:stretch>
+                            <a:fillRect/>
+                          </a:stretch>
+                        </pic:blipFill>
+                        <pic:spPr>
+                          <a:xfrm>
+                            <a:off x="0" y="0"/>
+                            <a:ext cx="2407920" cy="680974"/>
+                          </a:xfrm>
+                          <a:prstGeom prst="rect">
+                            <a:avLst/>
+                          </a:prstGeom>
+                        </pic:spPr>
+                      </pic:pic>
+                    </a:graphicData>
+                  </a:graphic>
+                </wp:inline>
+              </w:drawing>
+            </w:r>
+          </w:p>
+        </w:tc>
+        <w:tc>
+          <w:tcPr>
+            <w:tcW w:w="1210" w:type="dxa"/>
+          </w:tcPr>
+          <w:p/>
+        </w:tc>
+        <w:tc>
+          <w:tcPr>
+            <w:tcW w:w="840" w:type="dxa"/>
+          </w:tcPr>
+          <w:p/>
+        </w:tc>
+      </w:tr>
+      <w:tr>
+        <w:tc>
+          <w:tcPr>
+            <w:tcW w:w="871" w:type="dxa"/>
+          </w:tcPr>
+          <w:p>
+            <w:r>
+              <w:t>14</w:t>
+            </w:r>
+          </w:p>
+        </w:tc>
+        <w:tc>
+          <w:tcPr>
+            <w:tcW w:w="2096" w:type="dxa"/>
+          </w:tcPr>
+          <w:p>
+            <w:pPr>
+              <w:tabs>
+                <w:tab w:val="left" w:pos="1131"/>
+              </w:tabs>
+            </w:pPr>
+            <w:r>
+              <w:t>Den «</w:t>
+            </w:r>
+            <w:r>
+              <w:rPr>
+                <w:rFonts w:ascii="Cambria Math" w:hAnsi="Cambria Math" w:cs="Cambria Math"/>
+              </w:rPr>
+              <w:t>⇄</w:t>
+            </w:r>
+            <w:r>
+              <w:t>» Button klicken</w:t>
+            </w:r>
+          </w:p>
+        </w:tc>
+        <w:tc>
+          <w:tcPr>
+            <w:tcW w:w="4035" w:type="dxa"/>
+          </w:tcPr>
+          <w:p>
+            <w:r>
+              <w:t xml:space="preserve">«Lugano» und «Luzern, Bahnhof» werden </w:t>
+            </w:r>
+            <w:r>
+              <w:t xml:space="preserve">wieder </w:t>
+            </w:r>
+            <w:r>
+              <w:t>getauscht</w:t>
+            </w:r>
+            <w:r>
+              <w:t xml:space="preserve"> und die Suchergebnisse sind </w:t>
+            </w:r>
+            <w:r>
+              <w:rPr>
+                <w:noProof/>
+              </w:rPr>
+              <w:t xml:space="preserve">(Uhrzeiten müssen nicht </w:t>
+            </w:r>
+            <w:r>
+              <w:rPr>
+                <w:noProof/>
+              </w:rPr>
+              <w:lastRenderedPageBreak/>
+              <w:t>übereinstimmen)</w:t>
+            </w:r>
+            <w:r>
+              <w:t>:</w:t>
+            </w:r>
+            <w:r>
+              <w:rPr>
+                <w:noProof/>
+              </w:rPr>
+              <w:t xml:space="preserve"> </w:t>
+            </w:r>
+            <w:r>
+              <w:drawing>
+                <wp:inline distT="0" distB="0" distL="0" distR="0" wp14:anchorId="621FA9CC" wp14:editId="58B4A3D2">
+                  <wp:extent cx="2446020" cy="685321"/>
+                  <wp:effectExtent l="0" t="0" r="0" b="635"/>
+                  <wp:docPr id="5" name="Grafik 5"/>
+                  <wp:cNvGraphicFramePr>
+                    <a:graphicFrameLocks xmlns:a="http://schemas.openxmlformats.org/drawingml/2006/main" noChangeAspect="1"/>
+                  </wp:cNvGraphicFramePr>
+                  <a:graphic xmlns:a="http://schemas.openxmlformats.org/drawingml/2006/main">
+                    <a:graphicData uri="http://schemas.openxmlformats.org/drawingml/2006/picture">
+                      <pic:pic xmlns:pic="http://schemas.openxmlformats.org/drawingml/2006/picture">
+                        <pic:nvPicPr>
+                          <pic:cNvPr id="1" name=""/>
+                          <pic:cNvPicPr/>
+                        </pic:nvPicPr>
+                        <pic:blipFill>
+                          <a:blip r:embed="rId10"/>
+                          <a:stretch>
+                            <a:fillRect/>
+                          </a:stretch>
+                        </pic:blipFill>
+                        <pic:spPr>
+                          <a:xfrm>
+                            <a:off x="0" y="0"/>
+                            <a:ext cx="2526234" cy="707795"/>
+                          </a:xfrm>
+                          <a:prstGeom prst="rect">
+                            <a:avLst/>
+                          </a:prstGeom>
+                        </pic:spPr>
+                      </pic:pic>
+                    </a:graphicData>
+                  </a:graphic>
+                </wp:inline>
+              </w:drawing>
+            </w:r>
+          </w:p>
+        </w:tc>
+        <w:tc>
+          <w:tcPr>
+            <w:tcW w:w="1210" w:type="dxa"/>
+          </w:tcPr>
+          <w:p/>
+        </w:tc>
+        <w:tc>
+          <w:tcPr>
+            <w:tcW w:w="840" w:type="dxa"/>
+          </w:tcPr>
+          <w:p/>
+        </w:tc>
+      </w:tr>
+      <w:tr>
+        <w:tc>
+          <w:tcPr>
+            <w:tcW w:w="871" w:type="dxa"/>
+          </w:tcPr>
+          <w:p>
+            <w:r>
+              <w:t>15</w:t>
+            </w:r>
+          </w:p>
+        </w:tc>
+        <w:tc>
+          <w:tcPr>
+            <w:tcW w:w="2096" w:type="dxa"/>
+          </w:tcPr>
+          <w:p>
+            <w:pPr>
+              <w:tabs>
+                <w:tab w:val="left" w:pos="1131"/>
+              </w:tabs>
+            </w:pPr>
+            <w:r>
+              <w:t>Den Tab «Abfahrtstafel» klicken (oben links)</w:t>
+            </w:r>
+          </w:p>
+        </w:tc>
+        <w:tc>
+          <w:tcPr>
+            <w:tcW w:w="4035" w:type="dxa"/>
+          </w:tcPr>
+          <w:p>
+            <w:r>
+              <w:t>Die Ansicht ändert sich zum Abfahrtsplan. Oben links steht «Abfahrten»</w:t>
+            </w:r>
+          </w:p>
+        </w:tc>
+        <w:tc>
+          <w:tcPr>
+            <w:tcW w:w="1210" w:type="dxa"/>
+          </w:tcPr>
+          <w:p/>
+        </w:tc>
+        <w:tc>
+          <w:tcPr>
+            <w:tcW w:w="840" w:type="dxa"/>
+          </w:tcPr>
+          <w:p/>
+        </w:tc>
+      </w:tr>
+      <w:tr>
+        <w:tc>
+          <w:tcPr>
+            <w:tcW w:w="871" w:type="dxa"/>
+          </w:tcPr>
+          <w:p>
+            <w:r>
+              <w:t>16</w:t>
+            </w:r>
+          </w:p>
+        </w:tc>
+        <w:tc>
+          <w:tcPr>
+            <w:tcW w:w="2096" w:type="dxa"/>
+          </w:tcPr>
+          <w:p>
+            <w:pPr>
+              <w:tabs>
+                <w:tab w:val="left" w:pos="1131"/>
+              </w:tabs>
+            </w:pPr>
+            <w:r>
+              <w:t>In das «Station» Feld</w:t>
+            </w:r>
+            <w:r>
+              <w:t xml:space="preserve"> «</w:t>
+            </w:r>
+            <w:r>
+              <w:t>Adlig, St</w:t>
+            </w:r>
+            <w:r>
+              <w:t>»</w:t>
+            </w:r>
+          </w:p>
+        </w:tc>
+        <w:tc>
+          <w:tcPr>
+            <w:tcW w:w="4035" w:type="dxa"/>
+          </w:tcPr>
+          <w:p>
+            <w:r>
+              <w:t>In der unteren List box steht nur «</w:t>
+            </w:r>
+            <w:r>
+              <w:t>Adligenswil, Stuben</w:t>
+            </w:r>
+            <w:r>
+              <w:t>»</w:t>
+            </w:r>
+          </w:p>
+        </w:tc>
+        <w:tc>
+          <w:tcPr>
+            <w:tcW w:w="1210" w:type="dxa"/>
+          </w:tcPr>
+          <w:p/>
+        </w:tc>
+        <w:tc>
+          <w:tcPr>
+            <w:tcW w:w="840" w:type="dxa"/>
+          </w:tcPr>
+          <w:p/>
+        </w:tc>
+      </w:tr>
+      <w:tr>
+        <w:tc>
+          <w:tcPr>
+            <w:tcW w:w="871" w:type="dxa"/>
+          </w:tcPr>
+          <w:p>
+            <w:r>
+              <w:t>17</w:t>
+            </w:r>
+          </w:p>
+        </w:tc>
+        <w:tc>
+          <w:tcPr>
+            <w:tcW w:w="2096" w:type="dxa"/>
+          </w:tcPr>
+          <w:p>
+            <w:pPr>
+              <w:tabs>
+                <w:tab w:val="left" w:pos="1131"/>
+              </w:tabs>
+            </w:pPr>
+            <w:r>
+              <w:t>«</w:t>
+            </w:r>
+            <w:r>
+              <w:t>Adligenswil, Stuben</w:t>
+            </w:r>
+            <w:r>
+              <w:t>»</w:t>
+            </w:r>
+            <w:r>
+              <w:t xml:space="preserve"> anklicken</w:t>
+            </w:r>
+          </w:p>
+        </w:tc>
+        <w:tc>
+          <w:tcPr>
+            <w:tcW w:w="4035" w:type="dxa"/>
+          </w:tcPr>
+          <w:p>
+            <w:r>
+              <w:t>«</w:t>
+            </w:r>
+            <w:r>
+              <w:t>Adligenswil, Stuben</w:t>
+            </w:r>
+            <w:r>
+              <w:t>»</w:t>
+            </w:r>
+            <w:r>
+              <w:t xml:space="preserve"> Steht nun in der Suchleiste</w:t>
+            </w:r>
+          </w:p>
+        </w:tc>
+        <w:tc>
+          <w:tcPr>
+            <w:tcW w:w="1210" w:type="dxa"/>
+          </w:tcPr>
+          <w:p/>
+        </w:tc>
+        <w:tc>
+          <w:tcPr>
+            <w:tcW w:w="840" w:type="dxa"/>
+          </w:tcPr>
+          <w:p/>
+        </w:tc>
+      </w:tr>
+      <w:tr>
+        <w:tc>
+          <w:tcPr>
+            <w:tcW w:w="871" w:type="dxa"/>
+          </w:tcPr>
+          <w:p>
+            <w:r>
+              <w:t>18</w:t>
+            </w:r>
+          </w:p>
+        </w:tc>
+        <w:tc>
+          <w:tcPr>
+            <w:tcW w:w="2096" w:type="dxa"/>
+          </w:tcPr>
+          <w:p>
+            <w:pPr>
+              <w:tabs>
+                <w:tab w:val="left" w:pos="1131"/>
+              </w:tabs>
+            </w:pPr>
+            <w:r>
+              <w:t>«Suchen» Botton klicken</w:t>
+            </w:r>
+          </w:p>
+        </w:tc>
+        <w:tc>
+          <w:tcPr>
+            <w:tcW w:w="4035" w:type="dxa"/>
+          </w:tcPr>
+          <w:p>
+            <w:r>
+              <w:t xml:space="preserve">Es erschein eine Liste der Ausgehenden Verbindungen </w:t>
+            </w:r>
+            <w:r>
+              <w:rPr>
+                <w:noProof/>
+              </w:rPr>
+              <w:t>(Uhrzeiten müssen nicht übereinstimmen)</w:t>
+            </w:r>
+          </w:p>
+          <w:p>
+            <w:r>
+              <w:drawing>
+                <wp:inline distT="0" distB="0" distL="0" distR="0" wp14:anchorId="12B68A26" wp14:editId="1D377B9F">
+                  <wp:extent cx="2425065" cy="876300"/>
+                  <wp:effectExtent l="0" t="0" r="0" b="0"/>
+                  <wp:docPr id="6" name="Grafik 6"/>
+                  <wp:cNvGraphicFramePr>
+                    <a:graphicFrameLocks xmlns:a="http://schemas.openxmlformats.org/drawingml/2006/main" noChangeAspect="1"/>
+                  </wp:cNvGraphicFramePr>
+                  <a:graphic xmlns:a="http://schemas.openxmlformats.org/drawingml/2006/main">
+                    <a:graphicData uri="http://schemas.openxmlformats.org/drawingml/2006/picture">
+                      <pic:pic xmlns:pic="http://schemas.openxmlformats.org/drawingml/2006/picture">
+                        <pic:nvPicPr>
+                          <pic:cNvPr id="1" name=""/>
+                          <pic:cNvPicPr/>
+                        </pic:nvPicPr>
+                        <pic:blipFill rotWithShape="1">
+                          <a:blip r:embed="rId11"/>
+                          <a:srcRect b="52577"/>
+                          <a:stretch/>
+                        </pic:blipFill>
+                        <pic:spPr bwMode="auto">
+                          <a:xfrm>
+                            <a:off x="0" y="0"/>
+                            <a:ext cx="2425065" cy="876300"/>
+                          </a:xfrm>
+                          <a:prstGeom prst="rect">
+                            <a:avLst/>
+                          </a:prstGeom>
+                          <a:ln>
+                            <a:noFill/>
+                          </a:ln>
+                          <a:extLst>
+                            <a:ext uri="{53640926-AAD7-44D8-BBD7-CCE9431645EC}">
+                              <a14:shadowObscured xmlns:a14="http://schemas.microsoft.com/office/drawing/2010/main"/>
+                            </a:ext>
+                          </a:extLst>
+                        </pic:spPr>
+                      </pic:pic>
+                    </a:graphicData>
+                  </a:graphic>
+                </wp:inline>
+              </w:drawing>
+            </w:r>
+          </w:p>
+        </w:tc>
+        <w:tc>
+          <w:tcPr>
+            <w:tcW w:w="1210" w:type="dxa"/>
+          </w:tcPr>
+          <w:p/>
+        </w:tc>
+        <w:tc>
+          <w:tcPr>
+            <w:tcW w:w="840" w:type="dxa"/>
+          </w:tcPr>
+          <w:p/>
+        </w:tc>
+      </w:tr>
+      <w:tr>
+        <w:tc>
+          <w:tcPr>
+            <w:tcW w:w="871" w:type="dxa"/>
+          </w:tcPr>
+          <w:p>
+            <w:r>
+              <w:t>19</w:t>
+            </w:r>
+          </w:p>
+        </w:tc>
+        <w:tc>
+          <w:tcPr>
+            <w:tcW w:w="2096" w:type="dxa"/>
+          </w:tcPr>
+          <w:p>
+            <w:pPr>
+              <w:tabs>
+                <w:tab w:val="left" w:pos="1131"/>
+              </w:tabs>
+            </w:pPr>
+            <w:r>
+              <w:t>Neben dem Suchfeld «x» klicken</w:t>
+            </w:r>
+          </w:p>
+        </w:tc>
+        <w:tc>
+          <w:tcPr>
+            <w:tcW w:w="4035" w:type="dxa"/>
+          </w:tcPr>
+          <w:p>
+            <w:r>
+              <w:t>Eingabefeld, Vorschlagliste, Verbindungsliste sind jetzt leer</w:t>
+            </w:r>
+          </w:p>
+        </w:tc>
+        <w:tc>
+          <w:tcPr>
+            <w:tcW w:w="1210" w:type="dxa"/>
+          </w:tcPr>
+          <w:p/>
+        </w:tc>
+        <w:tc>
+          <w:tcPr>
+            <w:tcW w:w="840" w:type="dxa"/>
+          </w:tcPr>
+          <w:p/>
+        </w:tc>
+      </w:tr>
+      <w:tr>
+        <w:tc>
+          <w:tcPr>
+            <w:tcW w:w="871" w:type="dxa"/>
+          </w:tcPr>
+          <w:p>
+            <w:r>
+              <w:t>20</w:t>
+            </w:r>
+          </w:p>
+        </w:tc>
+        <w:tc>
+          <w:tcPr>
+            <w:tcW w:w="2096" w:type="dxa"/>
+          </w:tcPr>
+          <w:p>
+            <w:pPr>
+              <w:tabs>
+                <w:tab w:val="left" w:pos="1131"/>
+              </w:tabs>
+            </w:pPr>
+            <w:r>
+              <w:t>Internet ausschalten, Aktivitäten nochmals Durchgehen</w:t>
+            </w:r>
+          </w:p>
+        </w:tc>
+        <w:tc>
+          <w:tcPr>
+            <w:tcW w:w="4035" w:type="dxa"/>
+          </w:tcPr>
+          <w:p>
+            <w:r>
+              <w:t>Die erwarteten Resultate (1-19) sind bei diesem Schritt nicht zu beachten.</w:t>
+            </w:r>
+          </w:p>
+          <w:p>
+            <w:r>
+              <w:t>Das Programm darf lediglich nicht absürzen</w:t>
+            </w:r>
+          </w:p>
+        </w:tc>
+        <w:tc>
+          <w:tcPr>
+            <w:tcW w:w="1210" w:type="dxa"/>
+          </w:tcPr>
+          <w:p/>
+        </w:tc>
+        <w:tc>
+          <w:tcPr>
+            <w:tcW w:w="840" w:type="dxa"/>
+          </w:tcPr>
+          <w:p/>
+        </w:tc>
+      </w:tr>
+    </w:tbl>
+    <w:p/>
+    <w:p/>
     <w:p>
       <w:pPr>
         <w:pStyle w:val="berschrift2"/>
+        <w:pBdr>
+          <w:bottom w:val="dotted" w:sz="4" w:space="1" w:color="auto"/>
+        </w:pBdr>
       </w:pPr>
       <w:bookmarkStart w:id="7" w:name="_Toc69465516"/>
       <w:r>
@@ -2584,8 +4142,8 @@
       <w:bookmarkEnd w:id="8"/>
     </w:p>
     <w:sectPr>
-      <w:headerReference w:type="default" r:id="rId9"/>
-      <w:footerReference w:type="default" r:id="rId10"/>
+      <w:headerReference w:type="default" r:id="rId12"/>
+      <w:footerReference w:type="default" r:id="rId13"/>
       <w:pgSz w:w="11906" w:h="16838"/>
       <w:pgMar w:top="1417" w:right="1417" w:bottom="1134" w:left="1417" w:header="708" w:footer="708" w:gutter="0"/>
       <w:cols w:space="708"/>
@@ -3366,6 +4924,25 @@
       <w:ind w:left="220"/>
     </w:pPr>
   </w:style>
+  <w:style w:type="table" w:styleId="Tabellenraster">
+    <w:name w:val="Table Grid"/>
+    <w:basedOn w:val="NormaleTabelle"/>
+    <w:uiPriority w:val="39"/>
+    <w:rsid w:val="0046518E"/>
+    <w:pPr>
+      <w:spacing w:after="0" w:line="240" w:lineRule="auto"/>
+    </w:pPr>
+    <w:tblPr>
+      <w:tblBorders>
+        <w:top w:val="single" w:sz="4" w:space="0" w:color="auto"/>
+        <w:left w:val="single" w:sz="4" w:space="0" w:color="auto"/>
+        <w:bottom w:val="single" w:sz="4" w:space="0" w:color="auto"/>
+        <w:right w:val="single" w:sz="4" w:space="0" w:color="auto"/>
+        <w:insideH w:val="single" w:sz="4" w:space="0" w:color="auto"/>
+        <w:insideV w:val="single" w:sz="4" w:space="0" w:color="auto"/>
+      </w:tblBorders>
+    </w:tblPr>
+  </w:style>
 </w:styles>
 </file>
 

</xml_diff>